<commit_message>
removed todo already did
</commit_message>
<xml_diff>
--- a/Nonogram/Bijlagen/SDD Nonogram Ismael Winterman(1219656) en Brighton van Rouendal(1211945)).docx
+++ b/Nonogram/Bijlagen/SDD Nonogram Ismael Winterman(1219656) en Brighton van Rouendal(1211945)).docx
@@ -123,13 +123,8 @@
         <w:t xml:space="preserve"> </w:t>
       </w:r>
       <w:r>
-        <w:t xml:space="preserve">en Brighton van </w:t>
-      </w:r>
-      <w:proofErr w:type="spellStart"/>
-      <w:r>
-        <w:t>Rouendal</w:t>
-      </w:r>
-      <w:proofErr w:type="spellEnd"/>
+        <w:t>en Brighton van Rouendal</w:t>
+      </w:r>
       <w:r>
         <w:t xml:space="preserve"> (</w:t>
       </w:r>
@@ -189,6 +184,7 @@
       </w:pPr>
       <w:bookmarkStart w:id="0" w:name="_Toc194957514"/>
       <w:r>
+        <w:lastRenderedPageBreak/>
         <w:t>Versies</w:t>
       </w:r>
       <w:bookmarkEnd w:id="0"/>
@@ -3004,6 +3000,7 @@
       </w:pPr>
       <w:bookmarkStart w:id="1" w:name="_Toc194957515"/>
       <w:r>
+        <w:lastRenderedPageBreak/>
         <w:t>Inleiding</w:t>
       </w:r>
       <w:bookmarkEnd w:id="1"/>
@@ -3610,6 +3607,7 @@
     </w:p>
     <w:p>
       <w:r>
+        <w:lastRenderedPageBreak/>
         <w:t xml:space="preserve">Vervolgens het genereren van de </w:t>
       </w:r>
       <w:r>
@@ -4153,13 +4151,8 @@
         <w:t xml:space="preserve"> </w:t>
       </w:r>
       <w:r>
-        <w:t xml:space="preserve">Brighton van </w:t>
-      </w:r>
-      <w:proofErr w:type="spellStart"/>
-      <w:r>
-        <w:t>Rouendal</w:t>
-      </w:r>
-      <w:proofErr w:type="spellEnd"/>
+        <w:t>Brighton van Rouendal</w:t>
+      </w:r>
     </w:p>
     <w:p>
       <w:pPr>
@@ -4223,6 +4216,7 @@
       </w:pPr>
       <w:bookmarkStart w:id="7" w:name="_Toc194957521"/>
       <w:r>
+        <w:lastRenderedPageBreak/>
         <w:t>Gebruikers</w:t>
       </w:r>
       <w:r>
@@ -4669,6 +4663,7 @@
           <w:b/>
           <w:bCs/>
         </w:rPr>
+        <w:lastRenderedPageBreak/>
         <w:t>Registratiepagina</w:t>
       </w:r>
       <w:r>
@@ -5356,6 +5351,7 @@
       </w:pPr>
       <w:bookmarkStart w:id="9" w:name="_Toc194957523"/>
       <w:r>
+        <w:lastRenderedPageBreak/>
         <w:t>Niet-Functionele eisen</w:t>
       </w:r>
       <w:bookmarkEnd w:id="9"/>
@@ -5622,6 +5618,7 @@
       </w:pPr>
       <w:bookmarkStart w:id="10" w:name="_Toc194957524"/>
       <w:r>
+        <w:lastRenderedPageBreak/>
         <w:t>Architectuuroverzicht</w:t>
       </w:r>
       <w:bookmarkEnd w:id="10"/>
@@ -6172,6 +6169,7 @@
       </w:pPr>
       <w:bookmarkStart w:id="12" w:name="_Toc194957526"/>
       <w:r>
+        <w:lastRenderedPageBreak/>
         <w:t xml:space="preserve">Technologieën en </w:t>
       </w:r>
       <w:proofErr w:type="spellStart"/>
@@ -6352,6 +6350,7 @@
       </w:pPr>
       <w:bookmarkStart w:id="13" w:name="_Toc194957527"/>
       <w:r>
+        <w:lastRenderedPageBreak/>
         <w:t>Gedetailleerd Ontwerp</w:t>
       </w:r>
       <w:bookmarkEnd w:id="13"/>
@@ -6560,6 +6559,7 @@
           <w:b/>
           <w:bCs/>
         </w:rPr>
+        <w:lastRenderedPageBreak/>
         <w:t>Menu</w:t>
       </w:r>
       <w:r>
@@ -6690,6 +6690,7 @@
           <w:b/>
           <w:bCs/>
         </w:rPr>
+        <w:lastRenderedPageBreak/>
         <w:t>Scoreboard</w:t>
       </w:r>
       <w:r>
@@ -6778,6 +6779,7 @@
           <w:b/>
           <w:bCs/>
         </w:rPr>
+        <w:lastRenderedPageBreak/>
         <w:t>Login</w:t>
       </w:r>
       <w:r>
@@ -6877,6 +6879,7 @@
           <w:b/>
           <w:bCs/>
         </w:rPr>
+        <w:lastRenderedPageBreak/>
         <w:t>Register</w:t>
       </w:r>
       <w:r>
@@ -6985,6 +6988,7 @@
           <w:b/>
           <w:bCs/>
         </w:rPr>
+        <w:lastRenderedPageBreak/>
         <w:t>Play (</w:t>
       </w:r>
       <w:r>
@@ -7159,59 +7163,32 @@
       <w:pPr>
         <w:rPr>
           <w:b/>
-          <w:lang w:val="en-GB"/>
         </w:rPr>
       </w:pPr>
       <w:r>
         <w:rPr>
           <w:b/>
-          <w:lang w:val="en-GB"/>
-        </w:rPr>
-        <w:t>Load Game (</w:t>
+        </w:rPr>
+        <w:lastRenderedPageBreak/>
+        <w:t xml:space="preserve">Load Game (laad oude </w:t>
       </w:r>
       <w:proofErr w:type="spellStart"/>
       <w:r>
         <w:rPr>
           <w:b/>
-          <w:lang w:val="en-GB"/>
-        </w:rPr>
-        <w:t>laad</w:t>
+        </w:rPr>
+        <w:t>nonogrammen</w:t>
       </w:r>
       <w:proofErr w:type="spellEnd"/>
       <w:r>
         <w:rPr>
           <w:b/>
-          <w:lang w:val="en-GB"/>
-        </w:rPr>
-        <w:t xml:space="preserve"> </w:t>
-      </w:r>
-      <w:proofErr w:type="spellStart"/>
+        </w:rPr>
+        <w:t>)</w:t>
+      </w:r>
       <w:r>
         <w:rPr>
           <w:b/>
-          <w:lang w:val="en-GB"/>
-        </w:rPr>
-        <w:t>oude</w:t>
-      </w:r>
-      <w:proofErr w:type="spellEnd"/>
-      <w:r>
-        <w:rPr>
-          <w:b/>
-          <w:lang w:val="en-GB"/>
-        </w:rPr>
-        <w:t xml:space="preserve"> nonogrammen)</w:t>
-      </w:r>
-      <w:r>
-        <w:rPr>
-          <w:b/>
-          <w:lang w:val="en-GB"/>
-        </w:rPr>
-        <w:t xml:space="preserve"> TODO: new image</w:t>
-      </w:r>
-      <w:r>
-        <w:rPr>
-          <w:b/>
-          <w:lang w:val="en-GB"/>
         </w:rPr>
         <w:br/>
       </w:r>
@@ -7346,6 +7323,7 @@
           <w:b/>
           <w:lang w:val="en-GB"/>
         </w:rPr>
+        <w:lastRenderedPageBreak/>
         <w:t xml:space="preserve">Game </w:t>
       </w:r>
       <w:r>
@@ -7564,7 +7542,11 @@
         <w:t xml:space="preserve">”) </w:t>
       </w:r>
       <w:r>
-        <w:t xml:space="preserve">heeft een label met tekst “Change </w:t>
+        <w:t xml:space="preserve">heeft een label met tekst </w:t>
+      </w:r>
+      <w:r>
+        <w:lastRenderedPageBreak/>
+        <w:t xml:space="preserve">“Change </w:t>
       </w:r>
       <w:proofErr w:type="spellStart"/>
       <w:r>
@@ -7739,6 +7721,7 @@
       </w:pPr>
       <w:bookmarkStart w:id="16" w:name="_Toc194957530"/>
       <w:r>
+        <w:lastRenderedPageBreak/>
         <w:t>Datastromen</w:t>
       </w:r>
       <w:bookmarkEnd w:id="16"/>
@@ -7876,7 +7859,11 @@
         <w:t xml:space="preserve"> naar de “Game” view waar hij een leeg vlak met knoppen te zien krijgt om een keuzen van nonogram grootte te kiezen, als de gebruiker een grootte heeft gekozen en </w:t>
       </w:r>
       <w:r>
-        <w:t xml:space="preserve">op “change” drukt wordt er een spel gestart. Kiest de gebruiker voor “Load Game” (laad spel) en heeft de gebruiker geen onvoltooide spellen wordt krijgt hij een pop-up met </w:t>
+        <w:t xml:space="preserve">op “change” drukt wordt er een spel gestart. Kiest de gebruiker voor “Load Game” (laad spel) en heeft de gebruiker geen onvoltooide spellen wordt krijgt </w:t>
+      </w:r>
+      <w:r>
+        <w:lastRenderedPageBreak/>
+        <w:t xml:space="preserve">hij een pop-up met </w:t>
       </w:r>
       <w:r>
         <w:t>de tekst dat er geen spellen om uit te kiezen zijn. Heeft de gebruiker wel spellen om uit te kiezen</w:t>
@@ -8029,6 +8016,7 @@
           <w:b/>
           <w:bCs/>
         </w:rPr>
+        <w:lastRenderedPageBreak/>
         <w:t>JSON opmaak</w:t>
       </w:r>
     </w:p>
@@ -8179,7 +8167,7 @@
           <w:noProof/>
         </w:rPr>
         <w:drawing>
-          <wp:inline distT="0" distB="0" distL="0" distR="0" wp14:anchorId="325D207F" wp14:editId="6B0A7F1C">
+          <wp:inline distT="0" distB="0" distL="0" distR="0" wp14:anchorId="325D207F" wp14:editId="53268987">
             <wp:extent cx="5760720" cy="4356100"/>
             <wp:effectExtent l="0" t="0" r="0" b="6350"/>
             <wp:docPr id="1575650018" name="Picture 4" descr="A screenshot of a computer program&#10;&#10;AI-generated content may be incorrect."/>
@@ -8557,7 +8545,11 @@
         <w:t>” kan alleen maar bezocht worden door e</w:t>
       </w:r>
       <w:r>
-        <w:t>en gast gebruiker en niet door iemand die ingelogd is.</w:t>
+        <w:t xml:space="preserve">en gast gebruiker en niet door iemand die </w:t>
+      </w:r>
+      <w:r>
+        <w:lastRenderedPageBreak/>
+        <w:t>ingelogd is.</w:t>
       </w:r>
       <w:r>
         <w:t xml:space="preserve"> </w:t>
@@ -8770,6 +8762,7 @@
       <w:bookmarkStart w:id="24" w:name="_Toc194957538"/>
       <w:proofErr w:type="spellStart"/>
       <w:r>
+        <w:lastRenderedPageBreak/>
         <w:t>Testing</w:t>
       </w:r>
       <w:proofErr w:type="spellEnd"/>
@@ -9598,6 +9591,7 @@
       </w:pPr>
       <w:bookmarkStart w:id="27" w:name="_Toc194957541"/>
       <w:r>
+        <w:lastRenderedPageBreak/>
         <w:t>Globale planning</w:t>
       </w:r>
       <w:bookmarkEnd w:id="27"/>
@@ -12576,6 +12570,7 @@
   <w:style w:type="character" w:default="1" w:styleId="DefaultParagraphFont">
     <w:name w:val="Default Paragraph Font"/>
     <w:uiPriority w:val="1"/>
+    <w:semiHidden/>
     <w:unhideWhenUsed/>
   </w:style>
   <w:style w:type="table" w:default="1" w:styleId="TableNormal">
@@ -13551,15 +13546,6 @@
 </file>
 
 <file path=customXml/item1.xml><?xml version="1.0" encoding="utf-8"?>
-<?mso-contentType ?>
-<FormTemplates xmlns="http://schemas.microsoft.com/sharepoint/v3/contenttype/forms">
-  <Display>DocumentLibraryForm</Display>
-  <Edit>DocumentLibraryForm</Edit>
-  <New>DocumentLibraryForm</New>
-</FormTemplates>
-</file>
-
-<file path=customXml/item2.xml><?xml version="1.0" encoding="utf-8"?>
 <p:properties xmlns:p="http://schemas.microsoft.com/office/2006/metadata/properties" xmlns:xsi="http://www.w3.org/2001/XMLSchema-instance" xmlns:pc="http://schemas.microsoft.com/office/infopath/2007/PartnerControls">
   <documentManagement>
     <Assessoren xmlns="c21b9161-ac94-4ac3-bed3-7b6deef98a96">
@@ -13593,11 +13579,16 @@
 </p:properties>
 </file>
 
-<file path=customXml/item3.xml><?xml version="1.0" encoding="utf-8"?>
-<b:Sources xmlns:b="http://schemas.openxmlformats.org/officeDocument/2006/bibliography" xmlns="http://schemas.openxmlformats.org/officeDocument/2006/bibliography" SelectedStyle="\APASixthEditionOfficeOnline.xsl" StyleName="APA" Version="6"/>
+<file path=customXml/item2.xml><?xml version="1.0" encoding="utf-8"?>
+<?mso-contentType ?>
+<FormTemplates xmlns="http://schemas.microsoft.com/sharepoint/v3/contenttype/forms">
+  <Display>DocumentLibraryForm</Display>
+  <Edit>DocumentLibraryForm</Edit>
+  <New>DocumentLibraryForm</New>
+</FormTemplates>
 </file>
 
-<file path=customXml/item4.xml><?xml version="1.0" encoding="utf-8"?>
+<file path=customXml/item3.xml><?xml version="1.0" encoding="utf-8"?>
 <ct:contentTypeSchema xmlns:ct="http://schemas.microsoft.com/office/2006/metadata/contentType" xmlns:ma="http://schemas.microsoft.com/office/2006/metadata/properties/metaAttributes" ct:_="" ma:_="" ma:contentTypeName="Document" ma:contentTypeID="0x01010045BE49CE0787D14C8F3940629C3F1BC4" ma:contentTypeVersion="28" ma:contentTypeDescription="Een nieuw document maken." ma:contentTypeScope="" ma:versionID="5f062a3c2c033e91f39059fc81c7c531">
   <xsd:schema xmlns:xsd="http://www.w3.org/2001/XMLSchema" xmlns:xs="http://www.w3.org/2001/XMLSchema" xmlns:p="http://schemas.microsoft.com/office/2006/metadata/properties" xmlns:ns2="c21b9161-ac94-4ac3-bed3-7b6deef98a96" xmlns:ns3="341b9384-f5a4-4f26-9718-82f43acbf8d8" targetNamespace="http://schemas.microsoft.com/office/2006/metadata/properties" ma:root="true" ma:fieldsID="1ea60efbb9838202e117698119cf7d55" ns2:_="" ns3:_="">
     <xsd:import namespace="c21b9161-ac94-4ac3-bed3-7b6deef98a96"/>
@@ -13947,7 +13938,22 @@
 </ct:contentTypeSchema>
 </file>
 
+<file path=customXml/item4.xml><?xml version="1.0" encoding="utf-8"?>
+<b:Sources xmlns:b="http://schemas.openxmlformats.org/officeDocument/2006/bibliography" xmlns="http://schemas.openxmlformats.org/officeDocument/2006/bibliography" SelectedStyle="\APASixthEditionOfficeOnline.xsl" StyleName="APA" Version="6"/>
+</file>
+
 <file path=customXml/itemProps1.xml><?xml version="1.0" encoding="utf-8"?>
+<ds:datastoreItem xmlns:ds="http://schemas.openxmlformats.org/officeDocument/2006/customXml" ds:itemID="{905A5AB1-89B3-479B-84E1-DC452856A586}">
+  <ds:schemaRefs>
+    <ds:schemaRef ds:uri="http://schemas.microsoft.com/office/2006/metadata/properties"/>
+    <ds:schemaRef ds:uri="http://schemas.microsoft.com/office/infopath/2007/PartnerControls"/>
+    <ds:schemaRef ds:uri="c21b9161-ac94-4ac3-bed3-7b6deef98a96"/>
+    <ds:schemaRef ds:uri="341b9384-f5a4-4f26-9718-82f43acbf8d8"/>
+  </ds:schemaRefs>
+</ds:datastoreItem>
+</file>
+
+<file path=customXml/itemProps2.xml><?xml version="1.0" encoding="utf-8"?>
 <ds:datastoreItem xmlns:ds="http://schemas.openxmlformats.org/officeDocument/2006/customXml" ds:itemID="{7FFDBA67-2FFC-42BC-9011-52A353BDAA1F}">
   <ds:schemaRefs>
     <ds:schemaRef ds:uri="http://schemas.microsoft.com/sharepoint/v3/contenttype/forms"/>
@@ -13955,32 +13961,7 @@
 </ds:datastoreItem>
 </file>
 
-<file path=customXml/itemProps2.xml><?xml version="1.0" encoding="utf-8"?>
-<ds:datastoreItem xmlns:ds="http://schemas.openxmlformats.org/officeDocument/2006/customXml" ds:itemID="{905A5AB1-89B3-479B-84E1-DC452856A586}">
-  <ds:schemaRefs>
-    <ds:schemaRef ds:uri="http://schemas.openxmlformats.org/package/2006/metadata/core-properties"/>
-    <ds:schemaRef ds:uri="http://purl.org/dc/dcmitype/"/>
-    <ds:schemaRef ds:uri="http://schemas.microsoft.com/office/infopath/2007/PartnerControls"/>
-    <ds:schemaRef ds:uri="http://purl.org/dc/elements/1.1/"/>
-    <ds:schemaRef ds:uri="http://schemas.microsoft.com/office/2006/metadata/properties"/>
-    <ds:schemaRef ds:uri="http://schemas.microsoft.com/office/2006/documentManagement/types"/>
-    <ds:schemaRef ds:uri="http://purl.org/dc/terms/"/>
-    <ds:schemaRef ds:uri="341b9384-f5a4-4f26-9718-82f43acbf8d8"/>
-    <ds:schemaRef ds:uri="c21b9161-ac94-4ac3-bed3-7b6deef98a96"/>
-    <ds:schemaRef ds:uri="http://www.w3.org/XML/1998/namespace"/>
-  </ds:schemaRefs>
-</ds:datastoreItem>
-</file>
-
 <file path=customXml/itemProps3.xml><?xml version="1.0" encoding="utf-8"?>
-<ds:datastoreItem xmlns:ds="http://schemas.openxmlformats.org/officeDocument/2006/customXml" ds:itemID="{B612E5DE-8244-4492-8357-C0BF4EDFED7D}">
-  <ds:schemaRefs>
-    <ds:schemaRef ds:uri="http://schemas.openxmlformats.org/officeDocument/2006/bibliography"/>
-  </ds:schemaRefs>
-</ds:datastoreItem>
-</file>
-
-<file path=customXml/itemProps4.xml><?xml version="1.0" encoding="utf-8"?>
 <ds:datastoreItem xmlns:ds="http://schemas.openxmlformats.org/officeDocument/2006/customXml" ds:itemID="{405867F2-BBF5-4C7A-B762-AD294144D1B4}">
   <ds:schemaRefs>
     <ds:schemaRef ds:uri="http://schemas.microsoft.com/office/2006/metadata/contentType"/>
@@ -13999,6 +13980,14 @@
 </ds:datastoreItem>
 </file>
 
+<file path=customXml/itemProps4.xml><?xml version="1.0" encoding="utf-8"?>
+<ds:datastoreItem xmlns:ds="http://schemas.openxmlformats.org/officeDocument/2006/customXml" ds:itemID="{B612E5DE-8244-4492-8357-C0BF4EDFED7D}">
+  <ds:schemaRefs>
+    <ds:schemaRef ds:uri="http://schemas.openxmlformats.org/officeDocument/2006/bibliography"/>
+  </ds:schemaRefs>
+</ds:datastoreItem>
+</file>
+
 <file path=docMetadata/LabelInfo.xml><?xml version="1.0" encoding="utf-8"?>
 <clbl:labelList xmlns:clbl="http://schemas.microsoft.com/office/2020/mipLabelMetadata">
   <clbl:label id="{e36377b7-70c4-4493-a338-095918d327e9}" enabled="0" method="" siteId="{e36377b7-70c4-4493-a338-095918d327e9}" removed="1"/>

</xml_diff>